<commit_message>
corregir errores en confirmacion
</commit_message>
<xml_diff>
--- a/public/plantillas/confirmacion.docx
+++ b/public/plantillas/confirmacion.docx
@@ -448,7 +448,7 @@
         <w:rPr>
           <w:sz w:val="28"/>
         </w:rPr>
-        <w:t xml:space="preserve">Que en el libro ${libro_numero} de Confirmación  ${pagina_numero} y bajo el N° Marginal </w:t>
+        <w:t xml:space="preserve">Que en el libro ${numero_libro} de Confirmación  ${numero_pagina} y bajo el N° Marginal </w:t>
       </w:r>
       <w:r>
         <w:rPr>
@@ -464,7 +464,7 @@
           <w:sz w:val="28"/>
           <w:u w:val="none"/>
         </w:rPr>
-        <w:t>${nota_numero}</w:t>
+        <w:t>${numero_marginal}</w:t>
       </w:r>
     </w:p>
     <w:p>
@@ -662,14 +662,7 @@
           <w:sz w:val="28"/>
           <w:u w:val="none"/>
         </w:rPr>
-        <w:t>${edad_feligres}</w:t>
-      </w:r>
-      <w:r>
-        <w:rPr>
-          <w:sz w:val="28"/>
-          <w:u w:val="none"/>
-        </w:rPr>
-        <w:t>años</w:t>
+        <w:t>${edad_feligres} años</w:t>
       </w:r>
     </w:p>
     <w:p>
@@ -746,30 +739,21 @@
         <w:rPr>
           <w:sz w:val="28"/>
         </w:rPr>
-        <w:t>Apadrinado(a) por: ${padrino_</w:t>
-      </w:r>
-      <w:r>
-        <w:rPr>
-          <w:sz w:val="28"/>
-        </w:rPr>
-        <w:t>nombre</w:t>
-      </w:r>
-      <w:r>
-        <w:rPr>
-          <w:sz w:val="28"/>
-        </w:rPr>
-        <w:t>}</w:t>
+        <w:t>Apadrinado(a) por: ${padrino_nombre}</w:t>
       </w:r>
     </w:p>
     <w:p>
       <w:pPr>
         <w:pStyle w:val="Normal"/>
+        <w:widowControl w:val="false"/>
         <w:tabs>
           <w:tab w:val="clear" w:pos="720"/>
           <w:tab w:val="left" w:pos="4318" w:leader="none"/>
         </w:tabs>
-        <w:spacing w:lineRule="auto" w:line="362" w:before="189" w:after="0"/>
-        <w:ind w:left="0" w:right="3267" w:hanging="0"/>
+        <w:suppressAutoHyphens w:val="true"/>
+        <w:bidi w:val="0"/>
+        <w:spacing w:lineRule="auto" w:line="240" w:before="189" w:after="0"/>
+        <w:ind w:left="0" w:right="1260" w:hanging="0"/>
         <w:jc w:val="left"/>
         <w:rPr/>
       </w:pPr>
@@ -920,8 +904,24 @@
         <w:rPr>
           <w:sz w:val="28"/>
         </w:rPr>
-        <w:t xml:space="preserve">Candelaria </w:t>
-      </w:r>
+        <w:t>Candelaria</w:t>
+      </w:r>
+    </w:p>
+    <w:p>
+      <w:pPr>
+        <w:pStyle w:val="Normal"/>
+        <w:widowControl w:val="false"/>
+        <w:tabs>
+          <w:tab w:val="clear" w:pos="720"/>
+          <w:tab w:val="left" w:pos="4318" w:leader="none"/>
+        </w:tabs>
+        <w:suppressAutoHyphens w:val="true"/>
+        <w:bidi w:val="0"/>
+        <w:spacing w:lineRule="auto" w:line="240" w:before="189" w:after="0"/>
+        <w:ind w:left="0" w:right="1260" w:hanging="0"/>
+        <w:jc w:val="left"/>
+        <w:rPr/>
+      </w:pPr>
       <w:r>
         <w:rPr>
           <w:spacing w:val="-6"/>
@@ -957,7 +957,7 @@
   <w:p>
     <w:pPr>
       <w:pStyle w:val="TextBody"/>
-      <w:spacing w:lineRule="auto" w:line="7"/>
+      <w:spacing w:lineRule="auto" w:line="2"/>
       <w:rPr>
         <w:b w:val="false"/>
         <w:b w:val="false"/>
@@ -1040,12 +1040,12 @@
             <wp:anchor behindDoc="1" distT="0" distB="0" distL="0" distR="0" simplePos="0" locked="0" layoutInCell="0" allowOverlap="1" relativeHeight="3">
               <wp:simplePos x="0" y="0"/>
               <wp:positionH relativeFrom="page">
-                <wp:posOffset>3034665</wp:posOffset>
+                <wp:posOffset>-6985</wp:posOffset>
               </wp:positionH>
               <wp:positionV relativeFrom="page">
                 <wp:posOffset>8276590</wp:posOffset>
               </wp:positionV>
-              <wp:extent cx="1701800" cy="371475"/>
+              <wp:extent cx="7778750" cy="371475"/>
               <wp:effectExtent l="0" t="0" r="0" b="0"/>
               <wp:wrapNone/>
               <wp:docPr id="3" name="Textbox 2"/>
@@ -1056,7 +1056,7 @@
                     <wps:spPr>
                       <a:xfrm>
                         <a:off x="0" y="0"/>
-                        <a:ext cx="1701720" cy="371520"/>
+                        <a:ext cx="7778880" cy="371520"/>
                       </a:xfrm>
                       <a:prstGeom prst="rect">
                         <a:avLst/>
@@ -1079,15 +1079,14 @@
                             <w:pStyle w:val="TextBody"/>
                             <w:spacing w:before="12" w:after="0"/>
                             <w:ind w:left="60" w:right="0" w:hanging="0"/>
-                            <w:rPr>
-                              <w:color w:val="000000"/>
-                            </w:rPr>
+                            <w:jc w:val="center"/>
+                            <w:rPr/>
                           </w:pPr>
                           <w:r>
                             <w:rPr>
                               <w:color w:val="000000"/>
                             </w:rPr>
-                            <w:t>Pbro.</w:t>
+                            <w:t xml:space="preserve">Pbro. </w:t>
                           </w:r>
                           <w:r>
                             <w:rPr>
@@ -1102,11 +1101,8 @@
                             <w:pStyle w:val="FrameContents"/>
                             <w:spacing w:before="0" w:after="0"/>
                             <w:ind w:left="20" w:right="0" w:hanging="0"/>
-                            <w:jc w:val="left"/>
-                            <w:rPr>
-                              <w:rFonts w:ascii="Arial" w:hAnsi="Arial"/>
-                              <w:sz w:val="24"/>
-                            </w:rPr>
+                            <w:jc w:val="center"/>
+                            <w:rPr/>
                           </w:pPr>
                           <w:r>
                             <w:rPr>
@@ -1148,7 +1144,7 @@
         </mc:Choice>
         <mc:Fallback>
           <w:pict>
-            <v:rect id="shape_0" ID="Textbox 2" path="m0,0l-2147483645,0l-2147483645,-2147483646l0,-2147483646xe" stroked="f" o:allowincell="f" style="position:absolute;margin-left:238.95pt;margin-top:651.7pt;width:133.95pt;height:29.2pt;mso-wrap-style:square;v-text-anchor:top;mso-position-horizontal-relative:page;mso-position-vertical-relative:page">
+            <v:rect id="shape_0" ID="Textbox 2" path="m0,0l-2147483645,0l-2147483645,-2147483646l0,-2147483646xe" stroked="f" o:allowincell="f" style="position:absolute;margin-left:-0.55pt;margin-top:651.7pt;width:612.45pt;height:29.2pt;mso-wrap-style:square;v-text-anchor:top;mso-position-horizontal-relative:page;mso-position-vertical-relative:page">
               <v:fill o:detectmouseclick="t" on="false"/>
               <v:stroke color="#3465a4" joinstyle="round" endcap="flat"/>
               <v:textbox>
@@ -1158,15 +1154,14 @@
                       <w:pStyle w:val="TextBody"/>
                       <w:spacing w:before="12" w:after="0"/>
                       <w:ind w:left="60" w:right="0" w:hanging="0"/>
-                      <w:rPr>
-                        <w:color w:val="000000"/>
-                      </w:rPr>
+                      <w:jc w:val="center"/>
+                      <w:rPr/>
                     </w:pPr>
                     <w:r>
                       <w:rPr>
                         <w:color w:val="000000"/>
                       </w:rPr>
-                      <w:t>Pbro.</w:t>
+                      <w:t xml:space="preserve">Pbro. </w:t>
                     </w:r>
                     <w:r>
                       <w:rPr>
@@ -1181,11 +1176,8 @@
                       <w:pStyle w:val="FrameContents"/>
                       <w:spacing w:before="0" w:after="0"/>
                       <w:ind w:left="20" w:right="0" w:hanging="0"/>
-                      <w:jc w:val="left"/>
-                      <w:rPr>
-                        <w:rFonts w:ascii="Arial" w:hAnsi="Arial"/>
-                        <w:sz w:val="24"/>
-                      </w:rPr>
+                      <w:jc w:val="center"/>
+                      <w:rPr/>
                     </w:pPr>
                     <w:r>
                       <w:rPr>

</xml_diff>

<commit_message>
cambiar la forma en la que se guarda la cedula en comunion
agregar hijo(a) de, en confirmacion y fe de bautizo, posible problema

esto nunca va acabaraaaaaaaa
</commit_message>
<xml_diff>
--- a/public/plantillas/confirmacion.docx
+++ b/public/plantillas/confirmacion.docx
@@ -581,7 +581,31 @@
         <w:rPr>
           <w:sz w:val="28"/>
         </w:rPr>
-        <w:t>Hijo de: ${padre_1</w:t>
+        <w:t>Hijo</w:t>
+      </w:r>
+      <w:r>
+        <w:rPr>
+          <w:sz w:val="28"/>
+        </w:rPr>
+        <w:t>(</w:t>
+      </w:r>
+      <w:r>
+        <w:rPr>
+          <w:sz w:val="28"/>
+        </w:rPr>
+        <w:t>a</w:t>
+      </w:r>
+      <w:r>
+        <w:rPr>
+          <w:sz w:val="28"/>
+        </w:rPr>
+        <w:t>)</w:t>
+      </w:r>
+      <w:r>
+        <w:rPr>
+          <w:sz w:val="28"/>
+        </w:rPr>
+        <w:t xml:space="preserve"> de: ${padre_1</w:t>
       </w:r>
       <w:r>
         <w:rPr>
@@ -957,7 +981,7 @@
   <w:p>
     <w:pPr>
       <w:pStyle w:val="TextBody"/>
-      <w:spacing w:lineRule="auto" w:line="2"/>
+      <w:spacing w:lineRule="atLeast" w:line="0"/>
       <w:rPr>
         <w:b w:val="false"/>
         <w:b w:val="false"/>

</xml_diff>